<commit_message>
[Core]3 templates of tally sheet
</commit_message>
<xml_diff>
--- a/public/documents/emargement.docx
+++ b/public/documents/emargement.docx
@@ -2,6 +2,31 @@
 <file path=word/document.xml><?xml version="1.0" encoding="utf-8"?>
 <w:document xmlns:ve="http://schemas.openxmlformats.org/markup-compatibility/2006" xmlns:o="urn:schemas-microsoft-com:office:office" xmlns:r="http://schemas.openxmlformats.org/officeDocument/2006/relationships" xmlns:m="http://schemas.openxmlformats.org/officeDocument/2006/math" xmlns:v="urn:schemas-microsoft-com:vml" xmlns:wp="http://schemas.openxmlformats.org/drawingml/2006/wordprocessingDrawing" xmlns:w10="urn:schemas-microsoft-com:office:word" xmlns:w="http://schemas.openxmlformats.org/wordprocessingml/2006/main" xmlns:wne="http://schemas.microsoft.com/office/word/2006/wordml">
   <w:body>
+    <w:p>
+      <w:pPr/>
+      <w:r>
+        <w:pict>
+          <v:shape type="#_x0000_t75" style="width:80pt; height:40pt; margin-left:0pt; margin-top:0pt; position:absolute; mso-position-horizontal:left; mso-position-vertical:top; mso-position-horizontal-relative:char; mso-position-vertical-relative:line;">
+            <w10:wrap type="inline" anchorx="page" anchory="page"/>
+            <v:imagedata r:id="rId7" o:title=""/>
+          </v:shape>
+        </w:pict>
+      </w:r>
+    </w:p>
+    <w:p>
+      <w:pPr>
+        <w:jc w:val="right"/>
+      </w:pPr>
+      <w:r>
+        <w:rPr>
+          <w:sz w:val="36"/>
+          <w:szCs w:val="36"/>
+          <w:b w:val="1"/>
+          <w:bCs w:val="1"/>
+        </w:rPr>
+        <w:t xml:space="preserve">Feuille d'émargement</w:t>
+      </w:r>
+    </w:p>
     <w:p/>
     <w:p>
       <w:pPr>
@@ -9,48 +34,54 @@
       </w:pPr>
       <w:r>
         <w:rPr>
-          <w:sz w:val="60"/>
-          <w:szCs w:val="60"/>
           <w:b w:val="1"/>
           <w:bCs w:val="1"/>
         </w:rPr>
-        <w:t xml:space="preserve">Feuille d'émargement</w:t>
+        <w:t xml:space="preserve">CONNAÎTRE LES BONNES PRATIQUES EN HYGIENE ET SECURITE ALIMENTAIRE HACCP</w:t>
       </w:r>
     </w:p>
     <w:p>
       <w:pPr/>
       <w:r>
-        <w:rPr/>
-        <w:t xml:space="preserve">Formateur :</w:t>
+        <w:rPr>
+          <w:b w:val="1"/>
+          <w:bCs w:val="1"/>
+        </w:rPr>
+        <w:t xml:space="preserve">Jeudi 2 janvier 2020 de 9h00 à 12h30 et de 13h30 à 17h00 à AVRANCHES</w:t>
       </w:r>
     </w:p>
     <w:p>
       <w:pPr/>
       <w:r>
-        <w:rPr/>
-        <w:t xml:space="preserve">Intilulé de la formation :</w:t>
+        <w:rPr>
+          <w:b w:val="1"/>
+          <w:bCs w:val="1"/>
+        </w:rPr>
+        <w:t xml:space="preserve">Vendredi 3 janvier 2020 de 9h00 à 12h30 et de 13h30 à 17h00 à AVRANCHES</w:t>
       </w:r>
     </w:p>
     <w:p>
       <w:pPr/>
       <w:r>
-        <w:rPr/>
-        <w:t xml:space="preserve">Lieu de la formation :</w:t>
+        <w:rPr>
+          <w:sz w:val="18"/>
+          <w:szCs w:val="18"/>
+        </w:rPr>
+        <w:t xml:space="preserve">Merci de bien vouloir émarger lors de chaque demi-journée de formation.</w:t>
       </w:r>
     </w:p>
-    <w:p>
-      <w:pPr/>
-      <w:r>
-        <w:rPr/>
-        <w:t xml:space="preserve">Session :</w:t>
-      </w:r>
-    </w:p>
-    <w:p/>
     <w:tbl>
       <w:tblGrid>
-        <w:gridCol w:w="4000" w:type="dxa"/>
+        <w:gridCol/>
+        <w:gridCol/>
         <w:gridCol w:w="2000" w:type="dxa"/>
-        <w:gridCol w:w="6000" w:type="dxa"/>
+        <w:gridCol w:w="2000" w:type="dxa"/>
+        <w:gridCol w:w="2000" w:type="dxa"/>
+        <w:gridCol w:w="2000" w:type="dxa"/>
+        <w:gridCol w:w="2000" w:type="dxa"/>
+        <w:gridCol w:w="2000" w:type="dxa"/>
+        <w:gridCol w:w="2000" w:type="dxa"/>
+        <w:gridCol w:w="2000" w:type="dxa"/>
       </w:tblGrid>
       <w:tblPr>
         <w:tblStyle w:val="Fancy Table"/>
@@ -62,7 +93,8 @@
         <w:tc>
           <w:tcPr>
             <w:tcW w:w="4000" w:type="dxa"/>
-            <w:vAlign w:val="center"/>
+            <w:shd w:val="clear" w:fill="cccccc"/>
+            <w:vMerge w:val="restart"/>
           </w:tcPr>
           <w:p>
             <w:pPr>
@@ -75,14 +107,15 @@
                 <w:b w:val="1"/>
                 <w:bCs w:val="1"/>
               </w:rPr>
-              <w:t xml:space="preserve">Nom et prénom</w:t>
-            </w:r>
-          </w:p>
-        </w:tc>
-        <w:tc>
-          <w:tcPr>
-            <w:tcW w:w="2000" w:type="dxa"/>
-            <w:vAlign w:val="center"/>
+              <w:t xml:space="preserve">Nom et prénom du stagiaire</w:t>
+            </w:r>
+          </w:p>
+        </w:tc>
+        <w:tc>
+          <w:tcPr>
+            <w:tcW w:w="4000" w:type="dxa"/>
+            <w:shd w:val="clear" w:fill="cccccc"/>
+            <w:vMerge w:val="restart"/>
           </w:tcPr>
           <w:p>
             <w:pPr>
@@ -95,14 +128,14 @@
                 <w:b w:val="1"/>
                 <w:bCs w:val="1"/>
               </w:rPr>
-              <w:t xml:space="preserve">Date</w:t>
-            </w:r>
-          </w:p>
-        </w:tc>
-        <w:tc>
-          <w:tcPr>
-            <w:tcW w:w="6000" w:type="dxa"/>
-            <w:vAlign w:val="center"/>
+              <w:t xml:space="preserve">Établissement</w:t>
+            </w:r>
+          </w:p>
+        </w:tc>
+        <w:tc>
+          <w:tcPr>
+            <w:tcW w:w="4000" w:type="dxa"/>
+            <w:gridSpan w:val="2"/>
           </w:tcPr>
           <w:p>
             <w:pPr>
@@ -110,13 +143,64 @@
             </w:pPr>
             <w:r>
               <w:rPr>
-                <w:sz w:val="24"/>
-                <w:szCs w:val="24"/>
+                <w:sz w:val="16"/>
+                <w:szCs w:val="16"/>
                 <w:b w:val="1"/>
                 <w:bCs w:val="1"/>
               </w:rPr>
-              <w:t xml:space="preserve">Signature</w:t>
-            </w:r>
+              <w:t xml:space="preserve">Jeudi 2 janvier 2020</w:t>
+            </w:r>
+          </w:p>
+        </w:tc>
+        <w:tc>
+          <w:tcPr>
+            <w:tcW w:w="4000" w:type="dxa"/>
+            <w:gridSpan w:val="2"/>
+          </w:tcPr>
+          <w:p>
+            <w:pPr>
+              <w:jc w:val="center"/>
+            </w:pPr>
+            <w:r>
+              <w:rPr>
+                <w:sz w:val="16"/>
+                <w:szCs w:val="16"/>
+                <w:b w:val="1"/>
+                <w:bCs w:val="1"/>
+              </w:rPr>
+              <w:t xml:space="preserve">Jeudi 3 janvier 2020</w:t>
+            </w:r>
+          </w:p>
+        </w:tc>
+        <w:tc>
+          <w:tcPr>
+            <w:tcW w:w="4000" w:type="dxa"/>
+            <w:gridSpan w:val="2"/>
+          </w:tcPr>
+          <w:p>
+            <w:pPr>
+              <w:jc w:val="center"/>
+            </w:pPr>
+            <w:r>
+              <w:rPr>
+                <w:sz w:val="16"/>
+                <w:szCs w:val="16"/>
+                <w:b w:val="1"/>
+                <w:bCs w:val="1"/>
+              </w:rPr>
+              <w:t xml:space="preserve">Lundi 6 janvier 2020</w:t>
+            </w:r>
+          </w:p>
+        </w:tc>
+        <w:tc>
+          <w:tcPr>
+            <w:tcW w:w="4000" w:type="dxa"/>
+            <w:gridSpan w:val="2"/>
+          </w:tcPr>
+          <w:p>
+            <w:pPr>
+              <w:jc w:val="center"/>
+            </w:pPr>
           </w:p>
         </w:tc>
       </w:tr>
@@ -124,43 +208,259 @@
         <w:trPr/>
         <w:tc>
           <w:tcPr>
-            <w:tcW w:w="2000" w:type="dxa"/>
-          </w:tcPr>
-          <w:p>
-            <w:pPr/>
-            <w:r>
-              <w:rPr/>
-              <w:t xml:space="preserve"> </w:t>
-            </w:r>
-          </w:p>
-        </w:tc>
-        <w:tc>
-          <w:tcPr>
-            <w:tcW w:w="2000" w:type="dxa"/>
-          </w:tcPr>
-          <w:p>
-            <w:pPr/>
-            <w:r>
-              <w:rPr/>
-              <w:t xml:space="preserve"> </w:t>
-            </w:r>
-          </w:p>
-        </w:tc>
-        <w:tc>
-          <w:tcPr>
-            <w:tcW w:w="2000" w:type="dxa"/>
-          </w:tcPr>
-          <w:p>
-            <w:pPr/>
-            <w:r>
-              <w:rPr/>
-              <w:t xml:space="preserve"> </w:t>
+            <w:vMerge w:val="continue"/>
+          </w:tcPr>
+          <w:p/>
+        </w:tc>
+        <w:tc>
+          <w:tcPr>
+            <w:vMerge w:val="continue"/>
+          </w:tcPr>
+          <w:p/>
+        </w:tc>
+        <w:tc>
+          <w:tcPr>
+            <w:tcW w:w="2000" w:type="dxa"/>
+          </w:tcPr>
+          <w:p>
+            <w:pPr>
+              <w:jc w:val="center"/>
+            </w:pPr>
+            <w:r>
+              <w:rPr>
+                <w:sz w:val="16"/>
+                <w:szCs w:val="16"/>
+                <w:b w:val="1"/>
+                <w:bCs w:val="1"/>
+              </w:rPr>
+              <w:t xml:space="preserve">De 9h00 à 12h30</w:t>
+            </w:r>
+          </w:p>
+        </w:tc>
+        <w:tc>
+          <w:tcPr>
+            <w:tcW w:w="2000" w:type="dxa"/>
+          </w:tcPr>
+          <w:p>
+            <w:pPr>
+              <w:jc w:val="center"/>
+            </w:pPr>
+            <w:r>
+              <w:rPr>
+                <w:sz w:val="16"/>
+                <w:szCs w:val="16"/>
+                <w:b w:val="1"/>
+                <w:bCs w:val="1"/>
+              </w:rPr>
+              <w:t xml:space="preserve">De 13h30 à 17h00</w:t>
+            </w:r>
+          </w:p>
+        </w:tc>
+        <w:tc>
+          <w:tcPr>
+            <w:tcW w:w="2000" w:type="dxa"/>
+          </w:tcPr>
+          <w:p>
+            <w:pPr>
+              <w:jc w:val="center"/>
+            </w:pPr>
+            <w:r>
+              <w:rPr>
+                <w:sz w:val="16"/>
+                <w:szCs w:val="16"/>
+                <w:b w:val="1"/>
+                <w:bCs w:val="1"/>
+              </w:rPr>
+              <w:t xml:space="preserve">De 9h00 à 12h30</w:t>
+            </w:r>
+          </w:p>
+        </w:tc>
+        <w:tc>
+          <w:tcPr>
+            <w:tcW w:w="2000" w:type="dxa"/>
+          </w:tcPr>
+          <w:p>
+            <w:pPr>
+              <w:jc w:val="center"/>
+            </w:pPr>
+            <w:r>
+              <w:rPr>
+                <w:sz w:val="16"/>
+                <w:szCs w:val="16"/>
+                <w:b w:val="1"/>
+                <w:bCs w:val="1"/>
+              </w:rPr>
+              <w:t xml:space="preserve">De 13h30 à 17h00</w:t>
+            </w:r>
+          </w:p>
+        </w:tc>
+        <w:tc>
+          <w:tcPr>
+            <w:tcW w:w="2000" w:type="dxa"/>
+          </w:tcPr>
+          <w:p>
+            <w:pPr>
+              <w:jc w:val="center"/>
+            </w:pPr>
+            <w:r>
+              <w:rPr>
+                <w:sz w:val="16"/>
+                <w:szCs w:val="16"/>
+                <w:b w:val="1"/>
+                <w:bCs w:val="1"/>
+              </w:rPr>
+              <w:t xml:space="preserve">De 9h00 à 12h30</w:t>
+            </w:r>
+          </w:p>
+        </w:tc>
+        <w:tc>
+          <w:tcPr>
+            <w:tcW w:w="2000" w:type="dxa"/>
+          </w:tcPr>
+          <w:p>
+            <w:pPr>
+              <w:jc w:val="center"/>
+            </w:pPr>
+            <w:r>
+              <w:rPr>
+                <w:sz w:val="16"/>
+                <w:szCs w:val="16"/>
+                <w:b w:val="1"/>
+                <w:bCs w:val="1"/>
+              </w:rPr>
+              <w:t xml:space="preserve">De 13h30 à 17h00</w:t>
+            </w:r>
+          </w:p>
+        </w:tc>
+        <w:tc>
+          <w:tcPr>
+            <w:tcW w:w="2000" w:type="dxa"/>
+          </w:tcPr>
+          <w:p>
+            <w:pPr>
+              <w:jc w:val="center"/>
+            </w:pPr>
+            <w:r>
+              <w:rPr>
+                <w:sz w:val="16"/>
+                <w:szCs w:val="16"/>
+                <w:b w:val="1"/>
+                <w:bCs w:val="1"/>
+              </w:rPr>
+              <w:t xml:space="preserve">De 9h00 à 12h30</w:t>
+            </w:r>
+          </w:p>
+        </w:tc>
+        <w:tc>
+          <w:tcPr>
+            <w:tcW w:w="2000" w:type="dxa"/>
+          </w:tcPr>
+          <w:p>
+            <w:pPr>
+              <w:jc w:val="center"/>
+            </w:pPr>
+            <w:r>
+              <w:rPr>
+                <w:sz w:val="16"/>
+                <w:szCs w:val="16"/>
+                <w:b w:val="1"/>
+                <w:bCs w:val="1"/>
+              </w:rPr>
+              <w:t xml:space="preserve">De 13h30 à 17h00</w:t>
             </w:r>
           </w:p>
         </w:tc>
       </w:tr>
       <w:tr>
-        <w:trPr/>
+        <w:trPr>
+          <w:trHeight w:val="750" w:hRule="atLeast"/>
+        </w:trPr>
+        <w:tc>
+          <w:tcPr>
+            <w:tcW w:w="2000" w:type="dxa"/>
+            <w:vAlign w:val="center"/>
+          </w:tcPr>
+          <w:p>
+            <w:pPr/>
+            <w:r>
+              <w:rPr/>
+              <w:t xml:space="preserve"> </w:t>
+            </w:r>
+          </w:p>
+        </w:tc>
+        <w:tc>
+          <w:tcPr>
+            <w:tcW w:w="2000" w:type="dxa"/>
+            <w:vAlign w:val="center"/>
+          </w:tcPr>
+          <w:p>
+            <w:pPr/>
+            <w:r>
+              <w:rPr/>
+              <w:t xml:space="preserve"> </w:t>
+            </w:r>
+          </w:p>
+        </w:tc>
+        <w:tc>
+          <w:tcPr>
+            <w:tcW w:w="2000" w:type="dxa"/>
+          </w:tcPr>
+          <w:p>
+            <w:pPr/>
+            <w:r>
+              <w:rPr/>
+              <w:t xml:space="preserve"> </w:t>
+            </w:r>
+          </w:p>
+        </w:tc>
+        <w:tc>
+          <w:tcPr>
+            <w:tcW w:w="2000" w:type="dxa"/>
+          </w:tcPr>
+          <w:p>
+            <w:pPr/>
+            <w:r>
+              <w:rPr/>
+              <w:t xml:space="preserve"> </w:t>
+            </w:r>
+          </w:p>
+        </w:tc>
+        <w:tc>
+          <w:tcPr>
+            <w:tcW w:w="2000" w:type="dxa"/>
+          </w:tcPr>
+          <w:p>
+            <w:pPr/>
+            <w:r>
+              <w:rPr/>
+              <w:t xml:space="preserve"> </w:t>
+            </w:r>
+          </w:p>
+        </w:tc>
+        <w:tc>
+          <w:tcPr>
+            <w:tcW w:w="2000" w:type="dxa"/>
+          </w:tcPr>
+          <w:p>
+            <w:pPr/>
+            <w:r>
+              <w:rPr/>
+              <w:t xml:space="preserve"> </w:t>
+            </w:r>
+          </w:p>
+        </w:tc>
+        <w:tc>
+          <w:tcPr>
+            <w:tcW w:w="2000" w:type="dxa"/>
+          </w:tcPr>
+          <w:p>
+            <w:pPr/>
+            <w:r>
+              <w:rPr/>
+              <w:t xml:space="preserve"> </w:t>
+            </w:r>
+          </w:p>
+        </w:tc>
         <w:tc>
           <w:tcPr>
             <w:tcW w:w="2000" w:type="dxa"/>
@@ -199,7 +499,95 @@
         </w:tc>
       </w:tr>
       <w:tr>
-        <w:trPr/>
+        <w:trPr>
+          <w:trHeight w:val="750" w:hRule="atLeast"/>
+        </w:trPr>
+        <w:tc>
+          <w:tcPr>
+            <w:tcW w:w="2000" w:type="dxa"/>
+            <w:vAlign w:val="center"/>
+          </w:tcPr>
+          <w:p>
+            <w:pPr/>
+            <w:r>
+              <w:rPr/>
+              <w:t xml:space="preserve"> </w:t>
+            </w:r>
+          </w:p>
+        </w:tc>
+        <w:tc>
+          <w:tcPr>
+            <w:tcW w:w="2000" w:type="dxa"/>
+            <w:vAlign w:val="center"/>
+          </w:tcPr>
+          <w:p>
+            <w:pPr/>
+            <w:r>
+              <w:rPr/>
+              <w:t xml:space="preserve"> </w:t>
+            </w:r>
+          </w:p>
+        </w:tc>
+        <w:tc>
+          <w:tcPr>
+            <w:tcW w:w="2000" w:type="dxa"/>
+          </w:tcPr>
+          <w:p>
+            <w:pPr/>
+            <w:r>
+              <w:rPr/>
+              <w:t xml:space="preserve"> </w:t>
+            </w:r>
+          </w:p>
+        </w:tc>
+        <w:tc>
+          <w:tcPr>
+            <w:tcW w:w="2000" w:type="dxa"/>
+          </w:tcPr>
+          <w:p>
+            <w:pPr/>
+            <w:r>
+              <w:rPr/>
+              <w:t xml:space="preserve"> </w:t>
+            </w:r>
+          </w:p>
+        </w:tc>
+        <w:tc>
+          <w:tcPr>
+            <w:tcW w:w="2000" w:type="dxa"/>
+          </w:tcPr>
+          <w:p>
+            <w:pPr/>
+            <w:r>
+              <w:rPr/>
+              <w:t xml:space="preserve"> </w:t>
+            </w:r>
+          </w:p>
+        </w:tc>
+        <w:tc>
+          <w:tcPr>
+            <w:tcW w:w="2000" w:type="dxa"/>
+          </w:tcPr>
+          <w:p>
+            <w:pPr/>
+            <w:r>
+              <w:rPr/>
+              <w:t xml:space="preserve"> </w:t>
+            </w:r>
+          </w:p>
+        </w:tc>
+        <w:tc>
+          <w:tcPr>
+            <w:tcW w:w="2000" w:type="dxa"/>
+          </w:tcPr>
+          <w:p>
+            <w:pPr/>
+            <w:r>
+              <w:rPr/>
+              <w:t xml:space="preserve"> </w:t>
+            </w:r>
+          </w:p>
+        </w:tc>
         <w:tc>
           <w:tcPr>
             <w:tcW w:w="2000" w:type="dxa"/>
@@ -238,7 +626,95 @@
         </w:tc>
       </w:tr>
       <w:tr>
-        <w:trPr/>
+        <w:trPr>
+          <w:trHeight w:val="750" w:hRule="atLeast"/>
+        </w:trPr>
+        <w:tc>
+          <w:tcPr>
+            <w:tcW w:w="2000" w:type="dxa"/>
+            <w:vAlign w:val="center"/>
+          </w:tcPr>
+          <w:p>
+            <w:pPr/>
+            <w:r>
+              <w:rPr/>
+              <w:t xml:space="preserve"> </w:t>
+            </w:r>
+          </w:p>
+        </w:tc>
+        <w:tc>
+          <w:tcPr>
+            <w:tcW w:w="2000" w:type="dxa"/>
+            <w:vAlign w:val="center"/>
+          </w:tcPr>
+          <w:p>
+            <w:pPr/>
+            <w:r>
+              <w:rPr/>
+              <w:t xml:space="preserve"> </w:t>
+            </w:r>
+          </w:p>
+        </w:tc>
+        <w:tc>
+          <w:tcPr>
+            <w:tcW w:w="2000" w:type="dxa"/>
+          </w:tcPr>
+          <w:p>
+            <w:pPr/>
+            <w:r>
+              <w:rPr/>
+              <w:t xml:space="preserve"> </w:t>
+            </w:r>
+          </w:p>
+        </w:tc>
+        <w:tc>
+          <w:tcPr>
+            <w:tcW w:w="2000" w:type="dxa"/>
+          </w:tcPr>
+          <w:p>
+            <w:pPr/>
+            <w:r>
+              <w:rPr/>
+              <w:t xml:space="preserve"> </w:t>
+            </w:r>
+          </w:p>
+        </w:tc>
+        <w:tc>
+          <w:tcPr>
+            <w:tcW w:w="2000" w:type="dxa"/>
+          </w:tcPr>
+          <w:p>
+            <w:pPr/>
+            <w:r>
+              <w:rPr/>
+              <w:t xml:space="preserve"> </w:t>
+            </w:r>
+          </w:p>
+        </w:tc>
+        <w:tc>
+          <w:tcPr>
+            <w:tcW w:w="2000" w:type="dxa"/>
+          </w:tcPr>
+          <w:p>
+            <w:pPr/>
+            <w:r>
+              <w:rPr/>
+              <w:t xml:space="preserve"> </w:t>
+            </w:r>
+          </w:p>
+        </w:tc>
+        <w:tc>
+          <w:tcPr>
+            <w:tcW w:w="2000" w:type="dxa"/>
+          </w:tcPr>
+          <w:p>
+            <w:pPr/>
+            <w:r>
+              <w:rPr/>
+              <w:t xml:space="preserve"> </w:t>
+            </w:r>
+          </w:p>
+        </w:tc>
         <w:tc>
           <w:tcPr>
             <w:tcW w:w="2000" w:type="dxa"/>
@@ -277,7 +753,95 @@
         </w:tc>
       </w:tr>
       <w:tr>
-        <w:trPr/>
+        <w:trPr>
+          <w:trHeight w:val="750" w:hRule="atLeast"/>
+        </w:trPr>
+        <w:tc>
+          <w:tcPr>
+            <w:tcW w:w="2000" w:type="dxa"/>
+            <w:vAlign w:val="center"/>
+          </w:tcPr>
+          <w:p>
+            <w:pPr/>
+            <w:r>
+              <w:rPr/>
+              <w:t xml:space="preserve"> </w:t>
+            </w:r>
+          </w:p>
+        </w:tc>
+        <w:tc>
+          <w:tcPr>
+            <w:tcW w:w="2000" w:type="dxa"/>
+            <w:vAlign w:val="center"/>
+          </w:tcPr>
+          <w:p>
+            <w:pPr/>
+            <w:r>
+              <w:rPr/>
+              <w:t xml:space="preserve"> </w:t>
+            </w:r>
+          </w:p>
+        </w:tc>
+        <w:tc>
+          <w:tcPr>
+            <w:tcW w:w="2000" w:type="dxa"/>
+          </w:tcPr>
+          <w:p>
+            <w:pPr/>
+            <w:r>
+              <w:rPr/>
+              <w:t xml:space="preserve"> </w:t>
+            </w:r>
+          </w:p>
+        </w:tc>
+        <w:tc>
+          <w:tcPr>
+            <w:tcW w:w="2000" w:type="dxa"/>
+          </w:tcPr>
+          <w:p>
+            <w:pPr/>
+            <w:r>
+              <w:rPr/>
+              <w:t xml:space="preserve"> </w:t>
+            </w:r>
+          </w:p>
+        </w:tc>
+        <w:tc>
+          <w:tcPr>
+            <w:tcW w:w="2000" w:type="dxa"/>
+          </w:tcPr>
+          <w:p>
+            <w:pPr/>
+            <w:r>
+              <w:rPr/>
+              <w:t xml:space="preserve"> </w:t>
+            </w:r>
+          </w:p>
+        </w:tc>
+        <w:tc>
+          <w:tcPr>
+            <w:tcW w:w="2000" w:type="dxa"/>
+          </w:tcPr>
+          <w:p>
+            <w:pPr/>
+            <w:r>
+              <w:rPr/>
+              <w:t xml:space="preserve"> </w:t>
+            </w:r>
+          </w:p>
+        </w:tc>
+        <w:tc>
+          <w:tcPr>
+            <w:tcW w:w="2000" w:type="dxa"/>
+          </w:tcPr>
+          <w:p>
+            <w:pPr/>
+            <w:r>
+              <w:rPr/>
+              <w:t xml:space="preserve"> </w:t>
+            </w:r>
+          </w:p>
+        </w:tc>
         <w:tc>
           <w:tcPr>
             <w:tcW w:w="2000" w:type="dxa"/>
@@ -316,7 +880,95 @@
         </w:tc>
       </w:tr>
       <w:tr>
-        <w:trPr/>
+        <w:trPr>
+          <w:trHeight w:val="750" w:hRule="atLeast"/>
+        </w:trPr>
+        <w:tc>
+          <w:tcPr>
+            <w:tcW w:w="2000" w:type="dxa"/>
+            <w:vAlign w:val="center"/>
+          </w:tcPr>
+          <w:p>
+            <w:pPr/>
+            <w:r>
+              <w:rPr/>
+              <w:t xml:space="preserve"> </w:t>
+            </w:r>
+          </w:p>
+        </w:tc>
+        <w:tc>
+          <w:tcPr>
+            <w:tcW w:w="2000" w:type="dxa"/>
+            <w:vAlign w:val="center"/>
+          </w:tcPr>
+          <w:p>
+            <w:pPr/>
+            <w:r>
+              <w:rPr/>
+              <w:t xml:space="preserve"> </w:t>
+            </w:r>
+          </w:p>
+        </w:tc>
+        <w:tc>
+          <w:tcPr>
+            <w:tcW w:w="2000" w:type="dxa"/>
+          </w:tcPr>
+          <w:p>
+            <w:pPr/>
+            <w:r>
+              <w:rPr/>
+              <w:t xml:space="preserve"> </w:t>
+            </w:r>
+          </w:p>
+        </w:tc>
+        <w:tc>
+          <w:tcPr>
+            <w:tcW w:w="2000" w:type="dxa"/>
+          </w:tcPr>
+          <w:p>
+            <w:pPr/>
+            <w:r>
+              <w:rPr/>
+              <w:t xml:space="preserve"> </w:t>
+            </w:r>
+          </w:p>
+        </w:tc>
+        <w:tc>
+          <w:tcPr>
+            <w:tcW w:w="2000" w:type="dxa"/>
+          </w:tcPr>
+          <w:p>
+            <w:pPr/>
+            <w:r>
+              <w:rPr/>
+              <w:t xml:space="preserve"> </w:t>
+            </w:r>
+          </w:p>
+        </w:tc>
+        <w:tc>
+          <w:tcPr>
+            <w:tcW w:w="2000" w:type="dxa"/>
+          </w:tcPr>
+          <w:p>
+            <w:pPr/>
+            <w:r>
+              <w:rPr/>
+              <w:t xml:space="preserve"> </w:t>
+            </w:r>
+          </w:p>
+        </w:tc>
+        <w:tc>
+          <w:tcPr>
+            <w:tcW w:w="2000" w:type="dxa"/>
+          </w:tcPr>
+          <w:p>
+            <w:pPr/>
+            <w:r>
+              <w:rPr/>
+              <w:t xml:space="preserve"> </w:t>
+            </w:r>
+          </w:p>
+        </w:tc>
         <w:tc>
           <w:tcPr>
             <w:tcW w:w="2000" w:type="dxa"/>
@@ -355,7 +1007,95 @@
         </w:tc>
       </w:tr>
       <w:tr>
-        <w:trPr/>
+        <w:trPr>
+          <w:trHeight w:val="750" w:hRule="atLeast"/>
+        </w:trPr>
+        <w:tc>
+          <w:tcPr>
+            <w:tcW w:w="2000" w:type="dxa"/>
+            <w:vAlign w:val="center"/>
+          </w:tcPr>
+          <w:p>
+            <w:pPr/>
+            <w:r>
+              <w:rPr/>
+              <w:t xml:space="preserve"> </w:t>
+            </w:r>
+          </w:p>
+        </w:tc>
+        <w:tc>
+          <w:tcPr>
+            <w:tcW w:w="2000" w:type="dxa"/>
+            <w:vAlign w:val="center"/>
+          </w:tcPr>
+          <w:p>
+            <w:pPr/>
+            <w:r>
+              <w:rPr/>
+              <w:t xml:space="preserve"> </w:t>
+            </w:r>
+          </w:p>
+        </w:tc>
+        <w:tc>
+          <w:tcPr>
+            <w:tcW w:w="2000" w:type="dxa"/>
+          </w:tcPr>
+          <w:p>
+            <w:pPr/>
+            <w:r>
+              <w:rPr/>
+              <w:t xml:space="preserve"> </w:t>
+            </w:r>
+          </w:p>
+        </w:tc>
+        <w:tc>
+          <w:tcPr>
+            <w:tcW w:w="2000" w:type="dxa"/>
+          </w:tcPr>
+          <w:p>
+            <w:pPr/>
+            <w:r>
+              <w:rPr/>
+              <w:t xml:space="preserve"> </w:t>
+            </w:r>
+          </w:p>
+        </w:tc>
+        <w:tc>
+          <w:tcPr>
+            <w:tcW w:w="2000" w:type="dxa"/>
+          </w:tcPr>
+          <w:p>
+            <w:pPr/>
+            <w:r>
+              <w:rPr/>
+              <w:t xml:space="preserve"> </w:t>
+            </w:r>
+          </w:p>
+        </w:tc>
+        <w:tc>
+          <w:tcPr>
+            <w:tcW w:w="2000" w:type="dxa"/>
+          </w:tcPr>
+          <w:p>
+            <w:pPr/>
+            <w:r>
+              <w:rPr/>
+              <w:t xml:space="preserve"> </w:t>
+            </w:r>
+          </w:p>
+        </w:tc>
+        <w:tc>
+          <w:tcPr>
+            <w:tcW w:w="2000" w:type="dxa"/>
+          </w:tcPr>
+          <w:p>
+            <w:pPr/>
+            <w:r>
+              <w:rPr/>
+              <w:t xml:space="preserve"> </w:t>
+            </w:r>
+          </w:p>
+        </w:tc>
         <w:tc>
           <w:tcPr>
             <w:tcW w:w="2000" w:type="dxa"/>
@@ -394,34 +1134,280 @@
         </w:tc>
       </w:tr>
       <w:tr>
-        <w:trPr/>
-        <w:tc>
-          <w:tcPr>
-            <w:tcW w:w="2000" w:type="dxa"/>
-          </w:tcPr>
-          <w:p>
-            <w:pPr/>
-            <w:r>
-              <w:rPr/>
-              <w:t xml:space="preserve"> </w:t>
-            </w:r>
-          </w:p>
-        </w:tc>
-        <w:tc>
-          <w:tcPr>
-            <w:tcW w:w="2000" w:type="dxa"/>
-          </w:tcPr>
-          <w:p>
-            <w:pPr/>
-            <w:r>
-              <w:rPr/>
-              <w:t xml:space="preserve"> </w:t>
-            </w:r>
-          </w:p>
-        </w:tc>
-        <w:tc>
-          <w:tcPr>
-            <w:tcW w:w="2000" w:type="dxa"/>
+        <w:trPr>
+          <w:trHeight w:val="750" w:hRule="atLeast"/>
+        </w:trPr>
+        <w:tc>
+          <w:tcPr>
+            <w:tcW w:w="2000" w:type="dxa"/>
+            <w:vAlign w:val="center"/>
+          </w:tcPr>
+          <w:p>
+            <w:pPr/>
+            <w:r>
+              <w:rPr/>
+              <w:t xml:space="preserve"> </w:t>
+            </w:r>
+          </w:p>
+        </w:tc>
+        <w:tc>
+          <w:tcPr>
+            <w:tcW w:w="2000" w:type="dxa"/>
+            <w:vAlign w:val="center"/>
+          </w:tcPr>
+          <w:p>
+            <w:pPr/>
+            <w:r>
+              <w:rPr/>
+              <w:t xml:space="preserve"> </w:t>
+            </w:r>
+          </w:p>
+        </w:tc>
+        <w:tc>
+          <w:tcPr>
+            <w:tcW w:w="2000" w:type="dxa"/>
+          </w:tcPr>
+          <w:p>
+            <w:pPr/>
+            <w:r>
+              <w:rPr/>
+              <w:t xml:space="preserve"> </w:t>
+            </w:r>
+          </w:p>
+        </w:tc>
+        <w:tc>
+          <w:tcPr>
+            <w:tcW w:w="2000" w:type="dxa"/>
+          </w:tcPr>
+          <w:p>
+            <w:pPr/>
+            <w:r>
+              <w:rPr/>
+              <w:t xml:space="preserve"> </w:t>
+            </w:r>
+          </w:p>
+        </w:tc>
+        <w:tc>
+          <w:tcPr>
+            <w:tcW w:w="2000" w:type="dxa"/>
+          </w:tcPr>
+          <w:p>
+            <w:pPr/>
+            <w:r>
+              <w:rPr/>
+              <w:t xml:space="preserve"> </w:t>
+            </w:r>
+          </w:p>
+        </w:tc>
+        <w:tc>
+          <w:tcPr>
+            <w:tcW w:w="2000" w:type="dxa"/>
+          </w:tcPr>
+          <w:p>
+            <w:pPr/>
+            <w:r>
+              <w:rPr/>
+              <w:t xml:space="preserve"> </w:t>
+            </w:r>
+          </w:p>
+        </w:tc>
+        <w:tc>
+          <w:tcPr>
+            <w:tcW w:w="2000" w:type="dxa"/>
+          </w:tcPr>
+          <w:p>
+            <w:pPr/>
+            <w:r>
+              <w:rPr/>
+              <w:t xml:space="preserve"> </w:t>
+            </w:r>
+          </w:p>
+        </w:tc>
+        <w:tc>
+          <w:tcPr>
+            <w:tcW w:w="2000" w:type="dxa"/>
+          </w:tcPr>
+          <w:p>
+            <w:pPr/>
+            <w:r>
+              <w:rPr/>
+              <w:t xml:space="preserve"> </w:t>
+            </w:r>
+          </w:p>
+        </w:tc>
+        <w:tc>
+          <w:tcPr>
+            <w:tcW w:w="2000" w:type="dxa"/>
+          </w:tcPr>
+          <w:p>
+            <w:pPr/>
+            <w:r>
+              <w:rPr/>
+              <w:t xml:space="preserve"> </w:t>
+            </w:r>
+          </w:p>
+        </w:tc>
+        <w:tc>
+          <w:tcPr>
+            <w:tcW w:w="2000" w:type="dxa"/>
+          </w:tcPr>
+          <w:p>
+            <w:pPr/>
+            <w:r>
+              <w:rPr/>
+              <w:t xml:space="preserve"> </w:t>
+            </w:r>
+          </w:p>
+        </w:tc>
+      </w:tr>
+      <w:tr>
+        <w:trPr>
+          <w:trHeight w:val="750" w:hRule="atLeast"/>
+        </w:trPr>
+        <w:tc>
+          <w:tcPr>
+            <w:tcW w:w="2000" w:type="dxa"/>
+            <w:vAlign w:val="center"/>
+          </w:tcPr>
+          <w:p>
+            <w:pPr/>
+            <w:r>
+              <w:rPr/>
+              <w:t xml:space="preserve"> </w:t>
+            </w:r>
+          </w:p>
+        </w:tc>
+        <w:tc>
+          <w:tcPr>
+            <w:tcW w:w="2000" w:type="dxa"/>
+            <w:vAlign w:val="center"/>
+          </w:tcPr>
+          <w:p>
+            <w:pPr/>
+            <w:r>
+              <w:rPr/>
+              <w:t xml:space="preserve"> </w:t>
+            </w:r>
+          </w:p>
+        </w:tc>
+        <w:tc>
+          <w:tcPr>
+            <w:tcW w:w="2000" w:type="dxa"/>
+          </w:tcPr>
+          <w:p>
+            <w:pPr/>
+            <w:r>
+              <w:rPr/>
+              <w:t xml:space="preserve"> </w:t>
+            </w:r>
+          </w:p>
+        </w:tc>
+        <w:tc>
+          <w:tcPr>
+            <w:tcW w:w="2000" w:type="dxa"/>
+          </w:tcPr>
+          <w:p>
+            <w:pPr/>
+            <w:r>
+              <w:rPr/>
+              <w:t xml:space="preserve"> </w:t>
+            </w:r>
+          </w:p>
+        </w:tc>
+        <w:tc>
+          <w:tcPr>
+            <w:tcW w:w="2000" w:type="dxa"/>
+          </w:tcPr>
+          <w:p>
+            <w:pPr/>
+            <w:r>
+              <w:rPr/>
+              <w:t xml:space="preserve"> </w:t>
+            </w:r>
+          </w:p>
+        </w:tc>
+        <w:tc>
+          <w:tcPr>
+            <w:tcW w:w="2000" w:type="dxa"/>
+          </w:tcPr>
+          <w:p>
+            <w:pPr/>
+            <w:r>
+              <w:rPr/>
+              <w:t xml:space="preserve"> </w:t>
+            </w:r>
+          </w:p>
+        </w:tc>
+        <w:tc>
+          <w:tcPr>
+            <w:tcW w:w="2000" w:type="dxa"/>
+          </w:tcPr>
+          <w:p>
+            <w:pPr/>
+            <w:r>
+              <w:rPr/>
+              <w:t xml:space="preserve"> </w:t>
+            </w:r>
+          </w:p>
+        </w:tc>
+        <w:tc>
+          <w:tcPr>
+            <w:tcW w:w="2000" w:type="dxa"/>
+          </w:tcPr>
+          <w:p>
+            <w:pPr/>
+            <w:r>
+              <w:rPr/>
+              <w:t xml:space="preserve"> </w:t>
+            </w:r>
+          </w:p>
+        </w:tc>
+        <w:tc>
+          <w:tcPr>
+            <w:tcW w:w="2000" w:type="dxa"/>
+          </w:tcPr>
+          <w:p>
+            <w:pPr/>
+            <w:r>
+              <w:rPr/>
+              <w:t xml:space="preserve"> </w:t>
+            </w:r>
+          </w:p>
+        </w:tc>
+        <w:tc>
+          <w:tcPr>
+            <w:tcW w:w="2000" w:type="dxa"/>
+          </w:tcPr>
+          <w:p>
+            <w:pPr/>
+            <w:r>
+              <w:rPr/>
+              <w:t xml:space="preserve"> </w:t>
+            </w:r>
+          </w:p>
+        </w:tc>
+      </w:tr>
+      <w:tr>
+        <w:trPr>
+          <w:trHeight w:val="750" w:hRule="atLeast"/>
+        </w:trPr>
+        <w:tc>
+          <w:tcPr>
+            <w:tcW w:w="2000" w:type="dxa"/>
+            <w:vAlign w:val="center"/>
+          </w:tcPr>
+          <w:p>
+            <w:pPr/>
+            <w:r>
+              <w:rPr/>
+              <w:t xml:space="preserve">Formateur :</w:t>
+            </w:r>
+          </w:p>
+        </w:tc>
+        <w:tc>
+          <w:tcPr>
+            <w:tcW w:w="2000" w:type="dxa"/>
+            <w:vAlign w:val="center"/>
           </w:tcPr>
           <w:p>
             <w:pPr/>
@@ -433,8 +1419,16 @@
         </w:tc>
       </w:tr>
     </w:tbl>
+    <w:p>
+      <w:pPr/>
+      <w:r>
+        <w:rPr/>
+        <w:t xml:space="preserve">Cachet et signature du prestataire de formation :</w:t>
+      </w:r>
+    </w:p>
     <w:sectPr>
-      <w:pgSz w:orient="portrait" w:w="11905.511811023622" w:h="16837.79527559055"/>
+      <w:footerReference w:type="default" r:id="rId8"/>
+      <w:pgSz w:orient="landscape" w:w="16837.79527559055" w:h="11905.511811023622"/>
       <w:pgMar w:top="1440" w:right="1440" w:bottom="1440" w:left="1440" w:header="720" w:footer="720" w:gutter="0"/>
       <w:cols w:num="1" w:space="720"/>
     </w:sectPr>
@@ -444,6 +1438,29 @@
 
 <file path=word/comments.xml><?xml version="1.0" encoding="utf-8"?>
 <w:comments xmlns:ve="http://schemas.openxmlformats.org/markup-compatibility/2006" xmlns:o="urn:schemas-microsoft-com:office:office" xmlns:r="http://schemas.openxmlformats.org/officeDocument/2006/relationships" xmlns:m="http://schemas.openxmlformats.org/officeDocument/2006/math" xmlns:v="urn:schemas-microsoft-com:vml" xmlns:wp="http://schemas.openxmlformats.org/drawingml/2006/wordprocessingDrawing" xmlns:w10="urn:schemas-microsoft-com:office:word" xmlns:w="http://schemas.openxmlformats.org/wordprocessingml/2006/main" xmlns:wne="http://schemas.microsoft.com/office/word/2006/wordml"/>
+</file>
+
+<file path=word/footer1.xml><?xml version="1.0" encoding="utf-8"?>
+<w:ftr xmlns:ve="http://schemas.openxmlformats.org/markup-compatibility/2006" xmlns:o="urn:schemas-microsoft-com:office:office" xmlns:r="http://schemas.openxmlformats.org/officeDocument/2006/relationships" xmlns:m="http://schemas.openxmlformats.org/officeDocument/2006/math" xmlns:v="urn:schemas-microsoft-com:vml" xmlns:wp="http://schemas.openxmlformats.org/drawingml/2006/wordprocessingDrawing" xmlns:w10="urn:schemas-microsoft-com:office:word" xmlns:w="http://schemas.openxmlformats.org/wordprocessingml/2006/main" xmlns:wne="http://schemas.microsoft.com/office/word/2006/wordml">
+  <w:p>
+    <w:pPr/>
+    <w:r>
+      <w:rPr>
+        <w:sz w:val="18"/>
+        <w:szCs w:val="18"/>
+      </w:rPr>
+      <w:t xml:space="preserve">
+        FC PRO service de formation professionnelle Continue de OGEC Notre Dame de la Providence 
+        <w:br/>
+        9, rue chanoine Bérenger BP 340, 50300 AVRANCHES. Tel 02.33.58.02.22 
+        <w:br/>
+        mail fcpro@ndlaprovidence.org 
+        <w:br/>
+        N° activité 25500040250 référençable DataDocks
+      </w:t>
+    </w:r>
+  </w:p>
+</w:ftr>
 </file>
 
 <file path=word/numbering.xml><?xml version="1.0" encoding="utf-8"?>
@@ -480,12 +1497,6 @@
       <w:tblW w:w="0" w:type="auto"/>
       <w:tblLayout w:type="autofit"/>
       <w:bidiVisual w:val="0"/>
-      <w:tblCellMar>
-        <w:top w:w="80" w:type="dxa"/>
-        <w:left w:w="80" w:type="dxa"/>
-        <w:right w:w="80" w:type="dxa"/>
-        <w:bottom w:w="80" w:type="dxa"/>
-      </w:tblCellMar>
       <w:tblBorders>
         <w:top w:val="single" w:sz="6" w:color="000000"/>
         <w:left w:val="single" w:sz="6" w:color="000000"/>

</xml_diff>

<commit_message>
[Core] tally sheet in sessionController OK
</commit_message>
<xml_diff>
--- a/public/documents/emargement.docx
+++ b/public/documents/emargement.docx
@@ -34,6 +34,8 @@
       </w:pPr>
       <w:r>
         <w:rPr>
+          <w:sz w:val="30"/>
+          <w:szCs w:val="30"/>
           <w:b w:val="1"/>
           <w:bCs w:val="1"/>
         </w:rPr>
@@ -47,7 +49,7 @@
           <w:b w:val="1"/>
           <w:bCs w:val="1"/>
         </w:rPr>
-        <w:t xml:space="preserve">Monday 17 February 2020 de 9h00 à 12h30 et de 13h30 à 17h00 à CHERBOURG EN COTENTIN</w:t>
+        <w:t xml:space="preserve">2020-02-17 de 9h00 à 12h30 et de 13h30 à 17h00 à CHERBOURG EN COTENTIN</w:t>
       </w:r>
     </w:p>
     <w:p>
@@ -57,7 +59,7 @@
           <w:b w:val="1"/>
           <w:bCs w:val="1"/>
         </w:rPr>
-        <w:t xml:space="preserve">Tuesday 18 February 2020 de 9h00 à 12h30 et de 13h30 à 17h00 à CHERBOURG EN COTENTIN</w:t>
+        <w:t xml:space="preserve">2020-02-18 de 9h00 à 12h30 et de 13h30 à 17h00 à CHERBOURG EN COTENTIN</w:t>
       </w:r>
     </w:p>
     <w:p>
@@ -142,7 +144,7 @@
                 <w:b w:val="1"/>
                 <w:bCs w:val="1"/>
               </w:rPr>
-              <w:t xml:space="preserve">Monday 17 February 2020</w:t>
+              <w:t xml:space="preserve">2020-02-17</w:t>
             </w:r>
           </w:p>
         </w:tc>
@@ -213,20 +215,20 @@
             <w:pPr/>
             <w:r>
               <w:rPr/>
-              <w:t xml:space="preserve">BEAUFILS</w:t>
-            </w:r>
-          </w:p>
-        </w:tc>
-        <w:tc>
-          <w:tcPr>
-            <w:tcW w:w="2000" w:type="dxa"/>
-            <w:vAlign w:val="center"/>
-          </w:tcPr>
-          <w:p>
-            <w:pPr/>
-            <w:r>
-              <w:rPr/>
-              <w:t xml:space="preserve">Mickael</w:t>
+              <w:t xml:space="preserve">BEAUFILS Mickael</w:t>
+            </w:r>
+          </w:p>
+        </w:tc>
+        <w:tc>
+          <w:tcPr>
+            <w:tcW w:w="2000" w:type="dxa"/>
+            <w:vAlign w:val="center"/>
+          </w:tcPr>
+          <w:p>
+            <w:pPr/>
+            <w:r>
+              <w:rPr/>
+              <w:t xml:space="preserve">LPP CACHIN</w:t>
             </w:r>
           </w:p>
         </w:tc>
@@ -268,20 +270,20 @@
             <w:pPr/>
             <w:r>
               <w:rPr/>
-              <w:t xml:space="preserve">PORCHET</w:t>
-            </w:r>
-          </w:p>
-        </w:tc>
-        <w:tc>
-          <w:tcPr>
-            <w:tcW w:w="2000" w:type="dxa"/>
-            <w:vAlign w:val="center"/>
-          </w:tcPr>
-          <w:p>
-            <w:pPr/>
-            <w:r>
-              <w:rPr/>
-              <w:t xml:space="preserve">Patricia</w:t>
+              <w:t xml:space="preserve">PORCHET Patricia</w:t>
+            </w:r>
+          </w:p>
+        </w:tc>
+        <w:tc>
+          <w:tcPr>
+            <w:tcW w:w="2000" w:type="dxa"/>
+            <w:vAlign w:val="center"/>
+          </w:tcPr>
+          <w:p>
+            <w:pPr/>
+            <w:r>
+              <w:rPr/>
+              <w:t xml:space="preserve">LPP CACHIN</w:t>
             </w:r>
           </w:p>
         </w:tc>
@@ -323,20 +325,20 @@
             <w:pPr/>
             <w:r>
               <w:rPr/>
-              <w:t xml:space="preserve">MARIE-PAULE</w:t>
-            </w:r>
-          </w:p>
-        </w:tc>
-        <w:tc>
-          <w:tcPr>
-            <w:tcW w:w="2000" w:type="dxa"/>
-            <w:vAlign w:val="center"/>
-          </w:tcPr>
-          <w:p>
-            <w:pPr/>
-            <w:r>
-              <w:rPr/>
-              <w:t xml:space="preserve">Hervieu</w:t>
+              <w:t xml:space="preserve">MARIE-PAULE Hervieu</w:t>
+            </w:r>
+          </w:p>
+        </w:tc>
+        <w:tc>
+          <w:tcPr>
+            <w:tcW w:w="2000" w:type="dxa"/>
+            <w:vAlign w:val="center"/>
+          </w:tcPr>
+          <w:p>
+            <w:pPr/>
+            <w:r>
+              <w:rPr/>
+              <w:t xml:space="preserve">LPP CACHIN</w:t>
             </w:r>
           </w:p>
         </w:tc>
@@ -378,20 +380,20 @@
             <w:pPr/>
             <w:r>
               <w:rPr/>
-              <w:t xml:space="preserve">MESLIN</w:t>
-            </w:r>
-          </w:p>
-        </w:tc>
-        <w:tc>
-          <w:tcPr>
-            <w:tcW w:w="2000" w:type="dxa"/>
-            <w:vAlign w:val="center"/>
-          </w:tcPr>
-          <w:p>
-            <w:pPr/>
-            <w:r>
-              <w:rPr/>
-              <w:t xml:space="preserve">Karine</w:t>
+              <w:t xml:space="preserve">MESLIN Karine</w:t>
+            </w:r>
+          </w:p>
+        </w:tc>
+        <w:tc>
+          <w:tcPr>
+            <w:tcW w:w="2000" w:type="dxa"/>
+            <w:vAlign w:val="center"/>
+          </w:tcPr>
+          <w:p>
+            <w:pPr/>
+            <w:r>
+              <w:rPr/>
+              <w:t xml:space="preserve">OGEC STE MARIE DU ROULE</w:t>
             </w:r>
           </w:p>
         </w:tc>
@@ -433,20 +435,25 @@
             <w:pPr/>
             <w:r>
               <w:rPr/>
-              <w:t xml:space="preserve">Formateur :</w:t>
-            </w:r>
-          </w:p>
-        </w:tc>
-        <w:tc>
-          <w:tcPr>
-            <w:tcW w:w="2000" w:type="dxa"/>
-            <w:vAlign w:val="center"/>
-          </w:tcPr>
-          <w:p>
-            <w:pPr/>
-            <w:r>
-              <w:rPr/>
-              <w:t xml:space="preserve"> </w:t>
+              <w:t xml:space="preserve">Formateur : Mathieu DUPONT</w:t>
+            </w:r>
+          </w:p>
+        </w:tc>
+      </w:tr>
+      <w:tr>
+        <w:trPr>
+          <w:trHeight w:val="750" w:hRule="atLeast"/>
+        </w:trPr>
+        <w:tc>
+          <w:tcPr>
+            <w:tcW w:w="2000" w:type="dxa"/>
+            <w:vAlign w:val="center"/>
+          </w:tcPr>
+          <w:p>
+            <w:pPr/>
+            <w:r>
+              <w:rPr/>
+              <w:t xml:space="preserve">Formateur : Florian DORIAUX</w:t>
             </w:r>
           </w:p>
         </w:tc>
@@ -456,7 +463,7 @@
       <w:pPr/>
       <w:r>
         <w:rPr/>
-        <w:t xml:space="preserve">Cachet et signature du prestataire de formation :</w:t>
+        <w:t xml:space="preserve">Cachet et signature du prestataire de formation:</w:t>
       </w:r>
     </w:p>
     <w:sectPr>

</xml_diff>